<commit_message>
Added Evaluation measures to the proposal
</commit_message>
<xml_diff>
--- a/Overview_and_Updates/Project proposal.docx
+++ b/Overview_and_Updates/Project proposal.docx
@@ -6,6 +6,7 @@
       <w:pPr>
         <w:ind w:left="720" w:firstLine="720"/>
         <w:contextualSpacing w:val="0"/>
+        <w:jc w:val="both"/>
       </w:pPr>
       <w:r>
         <w:rPr>
@@ -26,11 +27,13 @@
     <w:p>
       <w:pPr>
         <w:contextualSpacing w:val="0"/>
+        <w:jc w:val="both"/>
       </w:pPr>
     </w:p>
     <w:p>
       <w:pPr>
         <w:contextualSpacing w:val="0"/>
+        <w:jc w:val="both"/>
       </w:pPr>
       <w:r>
         <w:rPr>
@@ -48,10 +51,12 @@
     <w:p>
       <w:pPr>
         <w:contextualSpacing w:val="0"/>
-      </w:pPr>
-    </w:p>
-    <w:p>
-      <w:pPr>
+        <w:jc w:val="both"/>
+      </w:pPr>
+    </w:p>
+    <w:p>
+      <w:pPr>
+        <w:jc w:val="both"/>
         <w:rPr>
           <w:b/>
         </w:rPr>
@@ -64,20 +69,46 @@
       </w:r>
     </w:p>
     <w:p>
-      <w:r>
-        <w:t xml:space="preserve">Evaluating restaurants is important to keep a check on how a restaurant is performing and what improvements might be needed. One of the standard measure used by US government to evaluate restaurants is Health Score. This project aims to predict health score of restaurants based on available features in yelp and US health government data. </w:t>
-      </w:r>
-      <w:r>
-        <w:t xml:space="preserve">The extended goal is to design a solution to allocate limited government officials for health inspection of restaurants. </w:t>
+      <w:pPr>
+        <w:jc w:val="both"/>
+      </w:pPr>
+      <w:r>
+        <w:t xml:space="preserve">Evaluating restaurants is important to keep a check on how a restaurant is performing and what improvements might be needed. One of the standard measure used by US government to evaluate restaurants is Health Score. This project aims to predict health score of restaurants based on available features in yelp and US government </w:t>
+      </w:r>
+      <w:r>
+        <w:t xml:space="preserve">health </w:t>
+      </w:r>
+      <w:r>
+        <w:t xml:space="preserve">data. </w:t>
+      </w:r>
+      <w:r>
+        <w:t>The extended goal</w:t>
+      </w:r>
+      <w:r>
+        <w:t xml:space="preserve"> </w:t>
+      </w:r>
+      <w:r>
+        <w:t>(if time permits)</w:t>
+      </w:r>
+      <w:r>
+        <w:t xml:space="preserve"> is to design a solution to allocate limited government officials for health inspection of </w:t>
+      </w:r>
+      <w:r>
+        <w:t>restaurants</w:t>
+      </w:r>
+      <w:r>
+        <w:t xml:space="preserve">. </w:t>
       </w:r>
     </w:p>
     <w:p>
       <w:pPr>
         <w:contextualSpacing w:val="0"/>
-      </w:pPr>
-    </w:p>
-    <w:p>
-      <w:pPr>
+        <w:jc w:val="both"/>
+      </w:pPr>
+    </w:p>
+    <w:p>
+      <w:pPr>
+        <w:jc w:val="both"/>
         <w:rPr>
           <w:b/>
         </w:rPr>
@@ -95,6 +126,7 @@
     <w:p>
       <w:pPr>
         <w:contextualSpacing w:val="0"/>
+        <w:jc w:val="both"/>
       </w:pPr>
       <w:r>
         <w:t xml:space="preserve">1. For government - </w:t>
@@ -108,6 +140,7 @@
           <w:numId w:val="8"/>
         </w:numPr>
         <w:contextualSpacing w:val="0"/>
+        <w:jc w:val="both"/>
       </w:pPr>
       <w:r>
         <w:t xml:space="preserve">Prediction of a standard health score for each restaurant (based on available feature data) can help the government to decide the risk of a restaurant. </w:t>
@@ -133,6 +166,7 @@
           <w:numId w:val="8"/>
         </w:numPr>
         <w:contextualSpacing w:val="0"/>
+        <w:jc w:val="both"/>
       </w:pPr>
       <w:r>
         <w:t xml:space="preserve">This can help them to allocate limited official resources for restaurant inspection efficiently. </w:t>
@@ -147,6 +181,7 @@
     <w:p>
       <w:pPr>
         <w:contextualSpacing w:val="0"/>
+        <w:jc w:val="both"/>
       </w:pPr>
       <w:r>
         <w:t xml:space="preserve">2. For yelp – </w:t>
@@ -160,6 +195,7 @@
           <w:numId w:val="9"/>
         </w:numPr>
         <w:contextualSpacing w:val="0"/>
+        <w:jc w:val="both"/>
       </w:pPr>
       <w:r>
         <w:t>They can collaborate with businesses to provide recommendations to improve their business and user need</w:t>
@@ -182,6 +218,7 @@
           <w:numId w:val="9"/>
         </w:numPr>
         <w:contextualSpacing w:val="0"/>
+        <w:jc w:val="both"/>
       </w:pPr>
       <w:r>
         <w:t>They can collaborate with government to provide health score and health an</w:t>
@@ -196,10 +233,12 @@
     <w:p>
       <w:pPr>
         <w:contextualSpacing w:val="0"/>
-      </w:pPr>
-    </w:p>
-    <w:p>
-      <w:pPr>
+        <w:jc w:val="both"/>
+      </w:pPr>
+    </w:p>
+    <w:p>
+      <w:pPr>
+        <w:jc w:val="both"/>
         <w:rPr>
           <w:b/>
         </w:rPr>
@@ -223,6 +262,7 @@
         </w:pBdr>
         <w:spacing w:line="240" w:lineRule="auto"/>
         <w:contextualSpacing w:val="0"/>
+        <w:jc w:val="both"/>
       </w:pPr>
       <w:r>
         <w:t xml:space="preserve">1. </w:t>
@@ -255,6 +295,7 @@
         </w:pBdr>
         <w:spacing w:line="240" w:lineRule="auto"/>
         <w:contextualSpacing w:val="0"/>
+        <w:jc w:val="both"/>
       </w:pPr>
       <w:r>
         <w:t xml:space="preserve">2. </w:t>
@@ -287,6 +328,7 @@
         </w:pBdr>
         <w:spacing w:line="240" w:lineRule="auto"/>
         <w:contextualSpacing w:val="0"/>
+        <w:jc w:val="both"/>
       </w:pPr>
       <w:r>
         <w:t xml:space="preserve">3. </w:t>
@@ -325,9 +367,13 @@
     <w:p>
       <w:pPr>
         <w:contextualSpacing w:val="0"/>
-      </w:pPr>
-    </w:p>
-    <w:p>
+        <w:jc w:val="both"/>
+      </w:pPr>
+    </w:p>
+    <w:p>
+      <w:pPr>
+        <w:jc w:val="both"/>
+      </w:pPr>
       <w:r>
         <w:rPr>
           <w:b/>
@@ -341,27 +387,51 @@
     <w:p>
       <w:pPr>
         <w:contextualSpacing w:val="0"/>
+        <w:jc w:val="both"/>
       </w:pPr>
       <w:r>
         <w:t>Precision</w:t>
       </w:r>
+      <w:r>
+        <w:t xml:space="preserve"> and Recall: </w:t>
+      </w:r>
+      <w:r>
+        <w:t xml:space="preserve">To </w:t>
+      </w:r>
+      <w:r>
+        <w:t>create a good Health Score standard</w:t>
+      </w:r>
+      <w:bookmarkStart w:id="0" w:name="_GoBack"/>
+      <w:bookmarkEnd w:id="0"/>
+      <w:r>
+        <w:t>.</w:t>
+      </w:r>
     </w:p>
     <w:p>
       <w:pPr>
         <w:contextualSpacing w:val="0"/>
-      </w:pPr>
-      <w:r>
-        <w:t>Recall</w:t>
+        <w:jc w:val="both"/>
+      </w:pPr>
+      <w:r>
+        <w:t xml:space="preserve">Root Mean Squared Error: </w:t>
+      </w:r>
+      <w:r>
+        <w:t xml:space="preserve">Improving </w:t>
+      </w:r>
+      <w:r>
+        <w:t>prediction model using validation and test data.</w:t>
       </w:r>
     </w:p>
     <w:p>
       <w:pPr>
         <w:contextualSpacing w:val="0"/>
+        <w:jc w:val="both"/>
       </w:pPr>
     </w:p>
     <w:p>
       <w:pPr>
         <w:contextualSpacing w:val="0"/>
+        <w:jc w:val="both"/>
       </w:pPr>
       <w:r>
         <w:rPr>
@@ -376,67 +446,70 @@
     <w:p>
       <w:pPr>
         <w:contextualSpacing w:val="0"/>
-      </w:pPr>
-      <w:r>
-        <w:t xml:space="preserve">Ajay Anand        </w:t>
-      </w:r>
-      <w:r>
-        <w:tab/>
-        <w:t>: ajayanan@usc.edu</w:t>
-      </w:r>
-    </w:p>
-    <w:p>
-      <w:pPr>
-        <w:contextualSpacing w:val="0"/>
-      </w:pPr>
-      <w:proofErr w:type="spellStart"/>
-      <w:r>
-        <w:t>Devershi</w:t>
-      </w:r>
-      <w:proofErr w:type="spellEnd"/>
-      <w:r>
-        <w:t xml:space="preserve"> Purohit</w:t>
-      </w:r>
-      <w:r>
-        <w:tab/>
-        <w:t>: dupurohi@usc.edu</w:t>
-      </w:r>
-    </w:p>
-    <w:p>
-      <w:pPr>
-        <w:contextualSpacing w:val="0"/>
-      </w:pPr>
-      <w:r>
-        <w:t xml:space="preserve">Rajdeep Kaur    </w:t>
-      </w:r>
-      <w:r>
-        <w:tab/>
-        <w:t>: kaurr@usc.edu</w:t>
-      </w:r>
-    </w:p>
-    <w:p>
-      <w:pPr>
-        <w:contextualSpacing w:val="0"/>
-      </w:pPr>
-      <w:proofErr w:type="spellStart"/>
-      <w:r>
-        <w:t>Rimsha</w:t>
-      </w:r>
-      <w:proofErr w:type="spellEnd"/>
+        <w:jc w:val="both"/>
+      </w:pPr>
+      <w:r>
+        <w:t>Ajay Anand</w:t>
+      </w:r>
       <w:r>
         <w:t xml:space="preserve"> </w:t>
       </w:r>
-      <w:proofErr w:type="spellStart"/>
-      <w:r>
-        <w:t>Goomer</w:t>
-      </w:r>
-      <w:proofErr w:type="spellEnd"/>
-      <w:r>
-        <w:tab/>
-        <w:t>: goomer@usc.edu</w:t>
-      </w:r>
-      <w:bookmarkStart w:id="0" w:name="_GoBack"/>
-      <w:bookmarkEnd w:id="0"/>
+      <w:r>
+        <w:t>(</w:t>
+      </w:r>
+      <w:hyperlink r:id="rId6" w:history="1">
+        <w:r>
+          <w:rPr>
+            <w:rStyle w:val="Hyperlink"/>
+          </w:rPr>
+          <w:t>ajayanan@usc.edu</w:t>
+        </w:r>
+      </w:hyperlink>
+      <w:r>
+        <w:t>)</w:t>
+      </w:r>
+      <w:r>
+        <w:t>,</w:t>
+      </w:r>
+      <w:r>
+        <w:t xml:space="preserve"> </w:t>
+      </w:r>
+      <w:r>
+        <w:t>Devershi Purohit (</w:t>
+      </w:r>
+      <w:hyperlink r:id="rId7" w:history="1">
+        <w:r>
+          <w:rPr>
+            <w:rStyle w:val="Hyperlink"/>
+          </w:rPr>
+          <w:t>dupurohi@usc.edu</w:t>
+        </w:r>
+      </w:hyperlink>
+      <w:r>
+        <w:t>), Rajdeep Kaur (</w:t>
+      </w:r>
+      <w:hyperlink r:id="rId8" w:history="1">
+        <w:r>
+          <w:rPr>
+            <w:rStyle w:val="Hyperlink"/>
+          </w:rPr>
+          <w:t>kaurr@usc.edu</w:t>
+        </w:r>
+      </w:hyperlink>
+      <w:r>
+        <w:t>), Rimsha Goomer (</w:t>
+      </w:r>
+      <w:hyperlink r:id="rId9" w:history="1">
+        <w:r>
+          <w:rPr>
+            <w:rStyle w:val="Hyperlink"/>
+          </w:rPr>
+          <w:t>goomer@usc.edu</w:t>
+        </w:r>
+      </w:hyperlink>
+      <w:r>
+        <w:t>)</w:t>
+      </w:r>
     </w:p>
     <w:sectPr>
       <w:pgSz w:w="12240" w:h="15840"/>
@@ -2065,6 +2138,29 @@
       <w:ind w:left="720"/>
     </w:pPr>
   </w:style>
+  <w:style w:type="character" w:styleId="Hyperlink">
+    <w:name w:val="Hyperlink"/>
+    <w:basedOn w:val="DefaultParagraphFont"/>
+    <w:uiPriority w:val="99"/>
+    <w:unhideWhenUsed/>
+    <w:rsid w:val="00597EF9"/>
+    <w:rPr>
+      <w:color w:val="0000FF" w:themeColor="hyperlink"/>
+      <w:u w:val="single"/>
+    </w:rPr>
+  </w:style>
+  <w:style w:type="character" w:styleId="UnresolvedMention">
+    <w:name w:val="Unresolved Mention"/>
+    <w:basedOn w:val="DefaultParagraphFont"/>
+    <w:uiPriority w:val="99"/>
+    <w:semiHidden/>
+    <w:unhideWhenUsed/>
+    <w:rsid w:val="00597EF9"/>
+    <w:rPr>
+      <w:color w:val="808080"/>
+      <w:shd w:val="clear" w:color="auto" w:fill="E6E6E6"/>
+    </w:rPr>
+  </w:style>
 </w:styles>
 </file>
 
@@ -2393,7 +2489,7 @@
 </file>
 
 <file path=customXml/itemProps1.xml><?xml version="1.0" encoding="utf-8"?>
-<ds:datastoreItem xmlns:ds="http://schemas.openxmlformats.org/officeDocument/2006/customXml" ds:itemID="{7B517C41-1E42-4DEC-8E6B-DAF13D1B0E50}">
+<ds:datastoreItem xmlns:ds="http://schemas.openxmlformats.org/officeDocument/2006/customXml" ds:itemID="{DE5F90E2-4595-424A-81A3-960A2EBAC6E2}">
   <ds:schemaRefs>
     <ds:schemaRef ds:uri="http://schemas.openxmlformats.org/officeDocument/2006/bibliography"/>
   </ds:schemaRefs>

</xml_diff>